<commit_message>
Commit des appréciations M1S1, M1S2, M2S3, M2S4
</commit_message>
<xml_diff>
--- a/template/modeleM1S2.docx
+++ b/template/modeleM1S2.docx
@@ -137,27 +137,7 @@
                 <w:sz w:val="18"/>
                 <w:szCs w:val="22"/>
               </w:rPr>
-              <w:t>Apprenant : {{</w:t>
-            </w:r>
-            <w:proofErr w:type="spellStart"/>
-            <w:r>
-              <w:rPr>
-                <w:rFonts w:ascii="Poppins" w:hAnsi="Poppins" w:cs="Poppins"/>
-                <w:color w:val="0A5C81"/>
-                <w:sz w:val="18"/>
-                <w:szCs w:val="22"/>
-              </w:rPr>
-              <w:t>nomApprenant</w:t>
-            </w:r>
-            <w:proofErr w:type="spellEnd"/>
-            <w:r>
-              <w:rPr>
-                <w:rFonts w:ascii="Poppins" w:hAnsi="Poppins" w:cs="Poppins"/>
-                <w:color w:val="0A5C81"/>
-                <w:sz w:val="18"/>
-                <w:szCs w:val="22"/>
-              </w:rPr>
-              <w:t>}}</w:t>
+              <w:t>Apprenant : {{nomApprenant}}</w:t>
             </w:r>
           </w:p>
           <w:p>
@@ -179,27 +159,7 @@
                 <w:sz w:val="18"/>
                 <w:szCs w:val="22"/>
               </w:rPr>
-              <w:t>Date de naissance : {{</w:t>
-            </w:r>
-            <w:proofErr w:type="spellStart"/>
-            <w:r>
-              <w:rPr>
-                <w:rFonts w:ascii="Poppins" w:hAnsi="Poppins" w:cs="Poppins"/>
-                <w:color w:val="0A5C81"/>
-                <w:sz w:val="18"/>
-                <w:szCs w:val="22"/>
-              </w:rPr>
-              <w:t>dateNaissance</w:t>
-            </w:r>
-            <w:proofErr w:type="spellEnd"/>
-            <w:r>
-              <w:rPr>
-                <w:rFonts w:ascii="Poppins" w:hAnsi="Poppins" w:cs="Poppins"/>
-                <w:color w:val="0A5C81"/>
-                <w:sz w:val="18"/>
-                <w:szCs w:val="22"/>
-              </w:rPr>
-              <w:t>}}</w:t>
+              <w:t>Date de naissance : {{dateNaissance}}</w:t>
             </w:r>
           </w:p>
         </w:tc>
@@ -1507,15 +1467,7 @@
                 <w:sz w:val="18"/>
                 <w:szCs w:val="22"/>
               </w:rPr>
-              <w:t>matiere</w:t>
-            </w:r>
-            <w:r>
-              <w:rPr>
-                <w:rFonts w:ascii="Poppins" w:hAnsi="Poppins" w:cs="Poppins"/>
-                <w:sz w:val="18"/>
-                <w:szCs w:val="22"/>
-              </w:rPr>
-              <w:t>6</w:t>
+              <w:t>matiere6</w:t>
             </w:r>
             <w:r>
               <w:rPr>
@@ -1659,15 +1611,7 @@
                 <w:sz w:val="18"/>
                 <w:szCs w:val="22"/>
               </w:rPr>
-              <w:t>matiere</w:t>
-            </w:r>
-            <w:r>
-              <w:rPr>
-                <w:rFonts w:ascii="Poppins" w:hAnsi="Poppins" w:cs="Poppins"/>
-                <w:sz w:val="18"/>
-                <w:szCs w:val="22"/>
-              </w:rPr>
-              <w:t>7</w:t>
+              <w:t>matiere7</w:t>
             </w:r>
             <w:r>
               <w:rPr>
@@ -1795,15 +1739,7 @@
                 <w:sz w:val="18"/>
                 <w:szCs w:val="22"/>
               </w:rPr>
-              <w:t>matiere</w:t>
-            </w:r>
-            <w:r>
-              <w:rPr>
-                <w:rFonts w:ascii="Poppins" w:hAnsi="Poppins" w:cs="Poppins"/>
-                <w:sz w:val="18"/>
-                <w:szCs w:val="22"/>
-              </w:rPr>
-              <w:t>8</w:t>
+              <w:t>matiere8</w:t>
             </w:r>
             <w:r>
               <w:rPr>
@@ -1931,15 +1867,7 @@
                 <w:sz w:val="18"/>
                 <w:szCs w:val="22"/>
               </w:rPr>
-              <w:t>matiere</w:t>
-            </w:r>
-            <w:r>
-              <w:rPr>
-                <w:rFonts w:ascii="Poppins" w:hAnsi="Poppins" w:cs="Poppins"/>
-                <w:sz w:val="18"/>
-                <w:szCs w:val="22"/>
-              </w:rPr>
-              <w:t>9</w:t>
+              <w:t>matiere9</w:t>
             </w:r>
             <w:r>
               <w:rPr>
@@ -2067,15 +1995,7 @@
                 <w:sz w:val="18"/>
                 <w:szCs w:val="22"/>
               </w:rPr>
-              <w:t>matiere1</w:t>
-            </w:r>
-            <w:r>
-              <w:rPr>
-                <w:rFonts w:ascii="Poppins" w:hAnsi="Poppins" w:cs="Poppins"/>
-                <w:sz w:val="18"/>
-                <w:szCs w:val="22"/>
-              </w:rPr>
-              <w:t>0</w:t>
+              <w:t>matiere10</w:t>
             </w:r>
             <w:r>
               <w:rPr>
@@ -2203,15 +2123,7 @@
                 <w:sz w:val="18"/>
                 <w:szCs w:val="22"/>
               </w:rPr>
-              <w:t>matiere1</w:t>
-            </w:r>
-            <w:r>
-              <w:rPr>
-                <w:rFonts w:ascii="Poppins" w:hAnsi="Poppins" w:cs="Poppins"/>
-                <w:sz w:val="18"/>
-                <w:szCs w:val="22"/>
-              </w:rPr>
-              <w:t>1</w:t>
+              <w:t>matiere11</w:t>
             </w:r>
             <w:r>
               <w:rPr>
@@ -2340,15 +2252,7 @@
                 <w:sz w:val="18"/>
                 <w:szCs w:val="22"/>
               </w:rPr>
-              <w:t>matiere1</w:t>
-            </w:r>
-            <w:r>
-              <w:rPr>
-                <w:rFonts w:ascii="Poppins" w:hAnsi="Poppins" w:cs="Poppins"/>
-                <w:sz w:val="18"/>
-                <w:szCs w:val="22"/>
-              </w:rPr>
-              <w:t>2</w:t>
+              <w:t>matiere12</w:t>
             </w:r>
             <w:r>
               <w:rPr>
@@ -2483,9 +2387,26 @@
                 <w:sz w:val="18"/>
                 <w:szCs w:val="22"/>
               </w:rPr>
-              <w:t>{{</w:t>
-            </w:r>
-            <w:proofErr w:type="spellStart"/>
+              <w:t>{{UESPE_Title}}</w:t>
+            </w:r>
+          </w:p>
+        </w:tc>
+        <w:tc>
+          <w:tcPr>
+            <w:tcW w:w="1984" w:type="dxa"/>
+            <w:shd w:val="clear" w:color="auto" w:fill="F2F2F2" w:themeFill="background1" w:themeFillShade="F2"/>
+          </w:tcPr>
+          <w:p>
+            <w:pPr>
+              <w:spacing w:before="0" w:after="0"/>
+              <w:ind w:left="0"/>
+              <w:jc w:val="center"/>
+              <w:rPr>
+                <w:rFonts w:ascii="Poppins" w:hAnsi="Poppins" w:cs="Poppins"/>
+                <w:sz w:val="18"/>
+                <w:szCs w:val="22"/>
+              </w:rPr>
+            </w:pPr>
             <w:r>
               <w:rPr>
                 <w:rFonts w:ascii="Poppins" w:hAnsi="Poppins" w:cs="Poppins"/>
@@ -2494,9 +2415,8 @@
                 <w:sz w:val="18"/>
                 <w:szCs w:val="22"/>
               </w:rPr>
-              <w:t>UESPE_Title</w:t>
-            </w:r>
-            <w:proofErr w:type="spellEnd"/>
+              <w:t>{{moyUE</w:t>
+            </w:r>
             <w:r>
               <w:rPr>
                 <w:rFonts w:ascii="Poppins" w:hAnsi="Poppins" w:cs="Poppins"/>
@@ -2505,26 +2425,8 @@
                 <w:sz w:val="18"/>
                 <w:szCs w:val="22"/>
               </w:rPr>
-              <w:t>}}</w:t>
-            </w:r>
-          </w:p>
-        </w:tc>
-        <w:tc>
-          <w:tcPr>
-            <w:tcW w:w="1984" w:type="dxa"/>
-            <w:shd w:val="clear" w:color="auto" w:fill="F2F2F2" w:themeFill="background1" w:themeFillShade="F2"/>
-          </w:tcPr>
-          <w:p>
-            <w:pPr>
-              <w:spacing w:before="0" w:after="0"/>
-              <w:ind w:left="0"/>
-              <w:jc w:val="center"/>
-              <w:rPr>
-                <w:rFonts w:ascii="Poppins" w:hAnsi="Poppins" w:cs="Poppins"/>
-                <w:sz w:val="18"/>
-                <w:szCs w:val="22"/>
-              </w:rPr>
-            </w:pPr>
+              <w:t>4</w:t>
+            </w:r>
             <w:r>
               <w:rPr>
                 <w:rFonts w:ascii="Poppins" w:hAnsi="Poppins" w:cs="Poppins"/>
@@ -2533,8 +2435,26 @@
                 <w:sz w:val="18"/>
                 <w:szCs w:val="22"/>
               </w:rPr>
-              <w:t>{{moyUE</w:t>
-            </w:r>
+              <w:t>}}</w:t>
+            </w:r>
+          </w:p>
+        </w:tc>
+        <w:tc>
+          <w:tcPr>
+            <w:tcW w:w="1843" w:type="dxa"/>
+            <w:shd w:val="clear" w:color="auto" w:fill="F2F2F2" w:themeFill="background1" w:themeFillShade="F2"/>
+          </w:tcPr>
+          <w:p>
+            <w:pPr>
+              <w:spacing w:before="0" w:after="0"/>
+              <w:ind w:left="0"/>
+              <w:jc w:val="center"/>
+              <w:rPr>
+                <w:rFonts w:ascii="Poppins" w:hAnsi="Poppins" w:cs="Poppins"/>
+                <w:sz w:val="18"/>
+                <w:szCs w:val="22"/>
+              </w:rPr>
+            </w:pPr>
             <w:r>
               <w:rPr>
                 <w:rFonts w:ascii="Poppins" w:hAnsi="Poppins" w:cs="Poppins"/>
@@ -2543,7 +2463,7 @@
                 <w:sz w:val="18"/>
                 <w:szCs w:val="22"/>
               </w:rPr>
-              <w:t>4</w:t>
+              <w:t>{{ECTSUE</w:t>
             </w:r>
             <w:r>
               <w:rPr>
@@ -2553,26 +2473,8 @@
                 <w:sz w:val="18"/>
                 <w:szCs w:val="22"/>
               </w:rPr>
-              <w:t>}}</w:t>
-            </w:r>
-          </w:p>
-        </w:tc>
-        <w:tc>
-          <w:tcPr>
-            <w:tcW w:w="1843" w:type="dxa"/>
-            <w:shd w:val="clear" w:color="auto" w:fill="F2F2F2" w:themeFill="background1" w:themeFillShade="F2"/>
-          </w:tcPr>
-          <w:p>
-            <w:pPr>
-              <w:spacing w:before="0" w:after="0"/>
-              <w:ind w:left="0"/>
-              <w:jc w:val="center"/>
-              <w:rPr>
-                <w:rFonts w:ascii="Poppins" w:hAnsi="Poppins" w:cs="Poppins"/>
-                <w:sz w:val="18"/>
-                <w:szCs w:val="22"/>
-              </w:rPr>
-            </w:pPr>
+              <w:t>4</w:t>
+            </w:r>
             <w:r>
               <w:rPr>
                 <w:rFonts w:ascii="Poppins" w:hAnsi="Poppins" w:cs="Poppins"/>
@@ -2581,26 +2483,6 @@
                 <w:sz w:val="18"/>
                 <w:szCs w:val="22"/>
               </w:rPr>
-              <w:t>{{ECTSUE</w:t>
-            </w:r>
-            <w:r>
-              <w:rPr>
-                <w:rFonts w:ascii="Poppins" w:hAnsi="Poppins" w:cs="Poppins"/>
-                <w:b/>
-                <w:bCs/>
-                <w:sz w:val="18"/>
-                <w:szCs w:val="22"/>
-              </w:rPr>
-              <w:t>4</w:t>
-            </w:r>
-            <w:r>
-              <w:rPr>
-                <w:rFonts w:ascii="Poppins" w:hAnsi="Poppins" w:cs="Poppins"/>
-                <w:b/>
-                <w:bCs/>
-                <w:sz w:val="18"/>
-                <w:szCs w:val="22"/>
-              </w:rPr>
               <w:t>}}</w:t>
             </w:r>
           </w:p>
@@ -3182,9 +3064,8 @@
                 <w:sz w:val="18"/>
                 <w:szCs w:val="22"/>
               </w:rPr>
-              <w:t>{{</w:t>
-            </w:r>
-            <w:proofErr w:type="spellStart"/>
+              <w:t>{{moyenne</w:t>
+            </w:r>
             <w:r>
               <w:rPr>
                 <w:rFonts w:ascii="Poppins" w:hAnsi="Poppins" w:cs="Poppins"/>
@@ -3192,18 +3073,8 @@
                 <w:sz w:val="18"/>
                 <w:szCs w:val="22"/>
               </w:rPr>
-              <w:t>moyenne</w:t>
-            </w:r>
-            <w:r>
-              <w:rPr>
-                <w:rFonts w:ascii="Poppins" w:hAnsi="Poppins" w:cs="Poppins"/>
-                <w:color w:val="FFFFFF" w:themeColor="background1"/>
-                <w:sz w:val="18"/>
-                <w:szCs w:val="22"/>
-              </w:rPr>
               <w:t>ECTS</w:t>
             </w:r>
-            <w:proofErr w:type="spellEnd"/>
             <w:r>
               <w:rPr>
                 <w:rFonts w:ascii="Poppins" w:hAnsi="Poppins" w:cs="Poppins"/>
@@ -3284,6 +3155,14 @@
           </w:tcPr>
           <w:p>
             <w:pPr>
+              <w:pStyle w:val="YPTitreFormation"/>
+            </w:pPr>
+            <w:r>
+              <w:t>{{appreciations}}</w:t>
+            </w:r>
+          </w:p>
+          <w:p>
+            <w:pPr>
               <w:pStyle w:val="YPTexteBleuGras"/>
               <w:rPr>
                 <w:rFonts w:ascii="Poppins" w:hAnsi="Poppins" w:cs="Poppins"/>
@@ -3381,61 +3260,25 @@
                 <w:sz w:val="18"/>
                 <w:szCs w:val="22"/>
               </w:rPr>
-              <w:t>{{</w:t>
-            </w:r>
-            <w:proofErr w:type="spellStart"/>
-            <w:r>
-              <w:rPr>
-                <w:rFonts w:ascii="Poppins" w:hAnsi="Poppins" w:cs="Poppins"/>
-                <w:sz w:val="18"/>
-                <w:szCs w:val="22"/>
-              </w:rPr>
-              <w:t>justifiee</w:t>
-            </w:r>
-            <w:proofErr w:type="spellEnd"/>
-            <w:r>
-              <w:rPr>
-                <w:rFonts w:ascii="Poppins" w:hAnsi="Poppins" w:cs="Poppins"/>
-                <w:sz w:val="18"/>
-                <w:szCs w:val="22"/>
-              </w:rPr>
-              <w:t>}}</w:t>
-            </w:r>
-          </w:p>
-          <w:p>
-            <w:pPr>
-              <w:jc w:val="center"/>
-              <w:rPr>
-                <w:rFonts w:ascii="Poppins" w:hAnsi="Poppins" w:cs="Poppins"/>
-                <w:sz w:val="18"/>
-                <w:szCs w:val="22"/>
-              </w:rPr>
-            </w:pPr>
-            <w:r>
-              <w:rPr>
-                <w:rFonts w:ascii="Poppins" w:hAnsi="Poppins" w:cs="Poppins"/>
-                <w:sz w:val="18"/>
-                <w:szCs w:val="22"/>
-              </w:rPr>
-              <w:t>{{</w:t>
-            </w:r>
-            <w:proofErr w:type="spellStart"/>
-            <w:r>
-              <w:rPr>
-                <w:rFonts w:ascii="Poppins" w:hAnsi="Poppins" w:cs="Poppins"/>
-                <w:sz w:val="18"/>
-                <w:szCs w:val="22"/>
-              </w:rPr>
-              <w:t>injustifiee</w:t>
-            </w:r>
-            <w:proofErr w:type="spellEnd"/>
-            <w:r>
-              <w:rPr>
-                <w:rFonts w:ascii="Poppins" w:hAnsi="Poppins" w:cs="Poppins"/>
-                <w:sz w:val="18"/>
-                <w:szCs w:val="22"/>
-              </w:rPr>
-              <w:t>}}</w:t>
+              <w:t>{{justifiee}}</w:t>
+            </w:r>
+          </w:p>
+          <w:p>
+            <w:pPr>
+              <w:jc w:val="center"/>
+              <w:rPr>
+                <w:rFonts w:ascii="Poppins" w:hAnsi="Poppins" w:cs="Poppins"/>
+                <w:sz w:val="18"/>
+                <w:szCs w:val="22"/>
+              </w:rPr>
+            </w:pPr>
+            <w:r>
+              <w:rPr>
+                <w:rFonts w:ascii="Poppins" w:hAnsi="Poppins" w:cs="Poppins"/>
+                <w:sz w:val="18"/>
+                <w:szCs w:val="22"/>
+              </w:rPr>
+              <w:t>{{injustifiee}}</w:t>
             </w:r>
           </w:p>
           <w:p>
@@ -3461,29 +3304,7 @@
     </w:tbl>
     <w:p>
       <w:pPr>
-        <w:pStyle w:val="YPTitreFormation"/>
-      </w:pPr>
-      <w:r>
-        <w:t>APPRECIATION DU CONSEIL PEDAGOGIQUE</w:t>
-      </w:r>
-    </w:p>
-    <w:p>
-      <w:pPr>
-        <w:pStyle w:val="YPTitreFormation"/>
-      </w:pPr>
-    </w:p>
-    <w:p>
-      <w:pPr>
-        <w:rPr>
-          <w:rFonts w:ascii="Poppins" w:eastAsia="Calibri" w:hAnsi="Poppins" w:cs="Poppins"/>
-          <w:sz w:val="18"/>
-          <w:szCs w:val="22"/>
-        </w:rPr>
-      </w:pPr>
-    </w:p>
-    <w:p>
-      <w:pPr>
-        <w:ind w:left="5670"/>
+        <w:jc w:val="both"/>
         <w:rPr>
           <w:rFonts w:ascii="Poppins" w:eastAsia="Calibri" w:hAnsi="Poppins" w:cs="Poppins"/>
           <w:sz w:val="18"/>
@@ -3544,37 +3365,19 @@
           <w:sz w:val="18"/>
           <w:szCs w:val="22"/>
         </w:rPr>
-        <w:t xml:space="preserve">  {{</w:t>
-      </w:r>
-      <w:proofErr w:type="spellStart"/>
-      <w:r>
-        <w:rPr>
-          <w:rFonts w:ascii="Poppins" w:eastAsia="Calibri" w:hAnsi="Poppins" w:cs="Poppins"/>
-          <w:sz w:val="18"/>
-          <w:szCs w:val="22"/>
-        </w:rPr>
-        <w:t>datedujour</w:t>
-      </w:r>
-      <w:proofErr w:type="spellEnd"/>
-      <w:r>
-        <w:rPr>
-          <w:rFonts w:ascii="Poppins" w:eastAsia="Calibri" w:hAnsi="Poppins" w:cs="Poppins"/>
-          <w:sz w:val="18"/>
-          <w:szCs w:val="22"/>
-        </w:rPr>
-        <w:t>}}</w:t>
+        <w:t xml:space="preserve">  {{datedujour}}</w:t>
       </w:r>
     </w:p>
     <w:p>
       <w:pPr>
-        <w:ind w:left="5670"/>
+        <w:jc w:val="both"/>
         <w:rPr>
           <w:rFonts w:ascii="Poppins" w:eastAsia="Calibri" w:hAnsi="Poppins" w:cs="Poppins"/>
           <w:sz w:val="18"/>
           <w:szCs w:val="22"/>
         </w:rPr>
         <w:sectPr>
-          <w:headerReference w:type="default" r:id="rId4"/>
+          <w:headerReference w:type="default" r:id="rId6"/>
           <w:pgSz w:w="11906" w:h="16838"/>
           <w:pgMar w:top="1134" w:right="991" w:bottom="1418" w:left="993" w:header="284" w:footer="310" w:gutter="0"/>
           <w:pgNumType w:start="1"/>
@@ -3588,7 +3391,6 @@
           <w:sz w:val="18"/>
           <w:szCs w:val="22"/>
         </w:rPr>
-        <w:lastRenderedPageBreak/>
         <w:t xml:space="preserve">Signature du </w:t>
       </w:r>
       <w:r>
@@ -3612,7 +3414,7 @@
     </w:p>
     <w:p/>
     <w:sectPr>
-      <w:headerReference w:type="default" r:id="rId5"/>
+      <w:headerReference w:type="default" r:id="rId7"/>
       <w:type w:val="continuous"/>
       <w:pgSz w:w="11906" w:h="16838"/>
       <w:pgMar w:top="1134" w:right="991" w:bottom="1418" w:left="993" w:header="284" w:footer="310" w:gutter="0"/>
@@ -3621,6 +3423,56 @@
     </w:sectPr>
   </w:body>
 </w:document>
+</file>
+
+<file path=word/endnotes.xml><?xml version="1.0" encoding="utf-8"?>
+<w:endnotes xmlns:wpc="http://schemas.microsoft.com/office/word/2010/wordprocessingCanvas" xmlns:cx="http://schemas.microsoft.com/office/drawing/2014/chartex" xmlns:cx1="http://schemas.microsoft.com/office/drawing/2015/9/8/chartex" xmlns:cx2="http://schemas.microsoft.com/office/drawing/2015/10/21/chartex" xmlns:cx3="http://schemas.microsoft.com/office/drawing/2016/5/9/chartex" xmlns:cx4="http://schemas.microsoft.com/office/drawing/2016/5/10/chartex" xmlns:cx5="http://schemas.microsoft.com/office/drawing/2016/5/11/chartex" xmlns:cx6="http://schemas.microsoft.com/office/drawing/2016/5/12/chartex" xmlns:cx7="http://schemas.microsoft.com/office/drawing/2016/5/13/chartex" xmlns:cx8="http://schemas.microsoft.com/office/drawing/2016/5/14/chartex" xmlns:mc="http://schemas.openxmlformats.org/markup-compatibility/2006" xmlns:aink="http://schemas.microsoft.com/office/drawing/2016/ink" xmlns:am3d="http://schemas.microsoft.com/office/drawing/2017/model3d" xmlns:o="urn:schemas-microsoft-com:office:office" xmlns:oel="http://schemas.microsoft.com/office/2019/extlst" xmlns:r="http://schemas.openxmlformats.org/officeDocument/2006/relationships" xmlns:m="http://schemas.openxmlformats.org/officeDocument/2006/math" xmlns:v="urn:schemas-microsoft-com:vml" xmlns:wp14="http://schemas.microsoft.com/office/word/2010/wordprocessingDrawing" xmlns:wp="http://schemas.openxmlformats.org/drawingml/2006/wordprocessingDrawing" xmlns:w10="urn:schemas-microsoft-com:office:word" xmlns:w="http://schemas.openxmlformats.org/wordprocessingml/2006/main" xmlns:w14="http://schemas.microsoft.com/office/word/2010/wordml" xmlns:w15="http://schemas.microsoft.com/office/word/2012/wordml" xmlns:w16cex="http://schemas.microsoft.com/office/word/2018/wordml/cex" xmlns:w16cid="http://schemas.microsoft.com/office/word/2016/wordml/cid" xmlns:w16="http://schemas.microsoft.com/office/word/2018/wordml" xmlns:w16du="http://schemas.microsoft.com/office/word/2023/wordml/word16du" xmlns:w16sdtdh="http://schemas.microsoft.com/office/word/2020/wordml/sdtdatahash" xmlns:w16se="http://schemas.microsoft.com/office/word/2015/wordml/symex" xmlns:wpg="http://schemas.microsoft.com/office/word/2010/wordprocessingGroup" xmlns:wpi="http://schemas.microsoft.com/office/word/2010/wordprocessingInk" xmlns:wne="http://schemas.microsoft.com/office/word/2006/wordml" xmlns:wps="http://schemas.microsoft.com/office/word/2010/wordprocessingShape" mc:Ignorable="w14 w15 w16se w16cid w16 w16cex w16sdtdh w16du wp14">
+  <w:endnote w:type="separator" w:id="-1">
+    <w:p>
+      <w:pPr>
+        <w:spacing w:after="0" w:line="240" w:lineRule="auto"/>
+      </w:pPr>
+      <w:r>
+        <w:separator/>
+      </w:r>
+    </w:p>
+  </w:endnote>
+  <w:endnote w:type="continuationSeparator" w:id="0">
+    <w:p>
+      <w:pPr>
+        <w:spacing w:after="0" w:line="240" w:lineRule="auto"/>
+      </w:pPr>
+      <w:r>
+        <w:continuationSeparator/>
+      </w:r>
+    </w:p>
+  </w:endnote>
+</w:endnotes>
+</file>
+
+<file path=word/footnotes.xml><?xml version="1.0" encoding="utf-8"?>
+<w:footnotes xmlns:wpc="http://schemas.microsoft.com/office/word/2010/wordprocessingCanvas" xmlns:cx="http://schemas.microsoft.com/office/drawing/2014/chartex" xmlns:cx1="http://schemas.microsoft.com/office/drawing/2015/9/8/chartex" xmlns:cx2="http://schemas.microsoft.com/office/drawing/2015/10/21/chartex" xmlns:cx3="http://schemas.microsoft.com/office/drawing/2016/5/9/chartex" xmlns:cx4="http://schemas.microsoft.com/office/drawing/2016/5/10/chartex" xmlns:cx5="http://schemas.microsoft.com/office/drawing/2016/5/11/chartex" xmlns:cx6="http://schemas.microsoft.com/office/drawing/2016/5/12/chartex" xmlns:cx7="http://schemas.microsoft.com/office/drawing/2016/5/13/chartex" xmlns:cx8="http://schemas.microsoft.com/office/drawing/2016/5/14/chartex" xmlns:mc="http://schemas.openxmlformats.org/markup-compatibility/2006" xmlns:aink="http://schemas.microsoft.com/office/drawing/2016/ink" xmlns:am3d="http://schemas.microsoft.com/office/drawing/2017/model3d" xmlns:o="urn:schemas-microsoft-com:office:office" xmlns:oel="http://schemas.microsoft.com/office/2019/extlst" xmlns:r="http://schemas.openxmlformats.org/officeDocument/2006/relationships" xmlns:m="http://schemas.openxmlformats.org/officeDocument/2006/math" xmlns:v="urn:schemas-microsoft-com:vml" xmlns:wp14="http://schemas.microsoft.com/office/word/2010/wordprocessingDrawing" xmlns:wp="http://schemas.openxmlformats.org/drawingml/2006/wordprocessingDrawing" xmlns:w10="urn:schemas-microsoft-com:office:word" xmlns:w="http://schemas.openxmlformats.org/wordprocessingml/2006/main" xmlns:w14="http://schemas.microsoft.com/office/word/2010/wordml" xmlns:w15="http://schemas.microsoft.com/office/word/2012/wordml" xmlns:w16cex="http://schemas.microsoft.com/office/word/2018/wordml/cex" xmlns:w16cid="http://schemas.microsoft.com/office/word/2016/wordml/cid" xmlns:w16="http://schemas.microsoft.com/office/word/2018/wordml" xmlns:w16du="http://schemas.microsoft.com/office/word/2023/wordml/word16du" xmlns:w16sdtdh="http://schemas.microsoft.com/office/word/2020/wordml/sdtdatahash" xmlns:w16se="http://schemas.microsoft.com/office/word/2015/wordml/symex" xmlns:wpg="http://schemas.microsoft.com/office/word/2010/wordprocessingGroup" xmlns:wpi="http://schemas.microsoft.com/office/word/2010/wordprocessingInk" xmlns:wne="http://schemas.microsoft.com/office/word/2006/wordml" xmlns:wps="http://schemas.microsoft.com/office/word/2010/wordprocessingShape" mc:Ignorable="w14 w15 w16se w16cid w16 w16cex w16sdtdh w16du wp14">
+  <w:footnote w:type="separator" w:id="-1">
+    <w:p>
+      <w:pPr>
+        <w:spacing w:after="0" w:line="240" w:lineRule="auto"/>
+      </w:pPr>
+      <w:r>
+        <w:separator/>
+      </w:r>
+    </w:p>
+  </w:footnote>
+  <w:footnote w:type="continuationSeparator" w:id="0">
+    <w:p>
+      <w:pPr>
+        <w:spacing w:after="0" w:line="240" w:lineRule="auto"/>
+      </w:pPr>
+      <w:r>
+        <w:continuationSeparator/>
+      </w:r>
+    </w:p>
+  </w:footnote>
+</w:footnotes>
 </file>
 
 <file path=word/header1.xml><?xml version="1.0" encoding="utf-8"?>

</xml_diff>